<commit_message>
Update baseline and step
</commit_message>
<xml_diff>
--- a/git_reference/step.docx
+++ b/git_reference/step.docx
@@ -4,7 +4,16 @@
   <w:body>
     <w:p>
       <w:r>
-        <w:t>Git clone</w:t>
+        <w:t xml:space="preserve">Git </w:t>
+      </w:r>
+      <w:r>
+        <w:rPr>
+          <w:rFonts w:hint="eastAsia"/>
+        </w:rPr>
+        <w:t>C</w:t>
+      </w:r>
+      <w:r>
+        <w:t>lone</w:t>
       </w:r>
     </w:p>
     <w:p>
@@ -703,11 +712,6 @@
       </w:r>
     </w:p>
     <w:p>
-      <w:pPr>
-        <w:rPr>
-          <w:rFonts w:hint="eastAsia"/>
-        </w:rPr>
-      </w:pPr>
       <w:r>
         <w:rPr>
           <w:noProof/>
@@ -893,23 +897,10 @@
         <w:t>Add</w:t>
       </w:r>
       <w:r>
-        <w:t xml:space="preserve"> to. </w:t>
-      </w:r>
-      <w:proofErr w:type="spellStart"/>
-      <w:r>
-        <w:t>gitignore</w:t>
-      </w:r>
-      <w:proofErr w:type="spellEnd"/>
-      <w:r>
-        <w:t xml:space="preserve"> (will not push to remote)</w:t>
-      </w:r>
-    </w:p>
-    <w:p>
-      <w:pPr>
-        <w:rPr>
-          <w:rFonts w:hint="eastAsia"/>
-        </w:rPr>
-      </w:pPr>
+        <w:t xml:space="preserve"> to. gitignore (will not push to remote)</w:t>
+      </w:r>
+    </w:p>
+    <w:p>
       <w:r>
         <w:rPr>
           <w:noProof/>

</xml_diff>